<commit_message>
Added team name and team members
</commit_message>
<xml_diff>
--- a/CreditIQ Analytics.docx
+++ b/CreditIQ Analytics.docx
@@ -9,12 +9,146 @@
           <w:bCs/>
         </w:rPr>
       </w:pPr>
+      <w:r>
+        <w:rPr>
+          <w:b/>
+          <w:bCs/>
+        </w:rPr>
+        <w:br/>
+      </w:r>
+    </w:p>
+    <w:p>
+      <w:r>
+        <w:rPr>
+          <w:b/>
+          <w:bCs/>
+        </w:rPr>
+        <w:t>Team Name:</w:t>
+      </w:r>
+      <w:r>
+        <w:br/>
+        <w:t>Risk Visionaries</w:t>
+      </w:r>
+    </w:p>
+    <w:p>
+      <w:r>
+        <w:rPr>
+          <w:b/>
+          <w:bCs/>
+        </w:rPr>
+        <w:t>List of Students along with Roll Numbers:</w:t>
+      </w:r>
+    </w:p>
+    <w:p>
+      <w:pPr>
+        <w:numPr>
+          <w:ilvl w:val="0"/>
+          <w:numId w:val="18"/>
+        </w:numPr>
+      </w:pPr>
+      <w:r>
+        <w:t>Girish Basavaraj Hiremath (24MDA030)</w:t>
+      </w:r>
+    </w:p>
+    <w:p>
+      <w:pPr>
+        <w:numPr>
+          <w:ilvl w:val="0"/>
+          <w:numId w:val="18"/>
+        </w:numPr>
+      </w:pPr>
+      <w:r>
+        <w:t>Poojitha CG (24MDA060)</w:t>
+      </w:r>
+    </w:p>
+    <w:p>
+      <w:pPr>
+        <w:numPr>
+          <w:ilvl w:val="0"/>
+          <w:numId w:val="18"/>
+        </w:numPr>
+      </w:pPr>
+      <w:r>
+        <w:t>Nikhita (24MDA082)</w:t>
+      </w:r>
+    </w:p>
+    <w:p>
+      <w:pPr>
+        <w:numPr>
+          <w:ilvl w:val="0"/>
+          <w:numId w:val="18"/>
+        </w:numPr>
+      </w:pPr>
       <w:proofErr w:type="spellStart"/>
       <w:r>
-        <w:rPr>
-          <w:b/>
-          <w:bCs/>
-        </w:rPr>
+        <w:t>Vanithaa</w:t>
+      </w:r>
+      <w:proofErr w:type="spellEnd"/>
+      <w:r>
+        <w:t xml:space="preserve"> Ranga (24MDA092)</w:t>
+      </w:r>
+    </w:p>
+    <w:p>
+      <w:pPr>
+        <w:rPr>
+          <w:b/>
+          <w:bCs/>
+        </w:rPr>
+      </w:pPr>
+    </w:p>
+    <w:p>
+      <w:pPr>
+        <w:rPr>
+          <w:b/>
+          <w:bCs/>
+        </w:rPr>
+      </w:pPr>
+      <w:proofErr w:type="spellStart"/>
+      <w:r>
+        <w:rPr>
+          <w:b/>
+          <w:bCs/>
+        </w:rPr>
+        <w:t>CreditIQ</w:t>
+      </w:r>
+      <w:proofErr w:type="spellEnd"/>
+      <w:r>
+        <w:rPr>
+          <w:b/>
+          <w:bCs/>
+        </w:rPr>
+        <w:t xml:space="preserve"> Analytics – FinTech Proposal</w:t>
+      </w:r>
+    </w:p>
+    <w:p>
+      <w:pPr>
+        <w:rPr>
+          <w:b/>
+          <w:bCs/>
+        </w:rPr>
+      </w:pPr>
+      <w:r>
+        <w:rPr>
+          <w:b/>
+          <w:bCs/>
+        </w:rPr>
+        <w:br w:type="page"/>
+      </w:r>
+    </w:p>
+    <w:p>
+      <w:pPr>
+        <w:rPr>
+          <w:b/>
+          <w:bCs/>
+        </w:rPr>
+      </w:pPr>
+      <w:proofErr w:type="spellStart"/>
+      <w:r>
+        <w:rPr>
+          <w:b/>
+          <w:bCs/>
+        </w:rPr>
+        <w:lastRenderedPageBreak/>
         <w:t>CreditIQ</w:t>
       </w:r>
       <w:proofErr w:type="spellEnd"/>
@@ -971,7 +1105,7 @@
     <w:p>
       <w:r>
         <w:pict w14:anchorId="4837727C">
-          <v:rect id="_x0000_i1049" style="width:0;height:1.5pt" o:hralign="center" o:hrstd="t" o:hr="t" fillcolor="#a0a0a0" stroked="f"/>
+          <v:rect id="_x0000_i1025" style="width:0;height:1.5pt" o:hralign="center" o:hrstd="t" o:hr="t" fillcolor="#a0a0a0" stroked="f"/>
         </w:pict>
       </w:r>
     </w:p>
@@ -1050,7 +1184,7 @@
     <w:p>
       <w:r>
         <w:pict w14:anchorId="122FDA3D">
-          <v:rect id="_x0000_i1050" style="width:0;height:1.5pt" o:hralign="center" o:hrstd="t" o:hr="t" fillcolor="#a0a0a0" stroked="f"/>
+          <v:rect id="_x0000_i1026" style="width:0;height:1.5pt" o:hralign="center" o:hrstd="t" o:hr="t" fillcolor="#a0a0a0" stroked="f"/>
         </w:pict>
       </w:r>
     </w:p>
@@ -1774,12 +1908,6 @@
           <w:t>https://www.sciencedirect.com/science/article/abs/pii/S0301420724003957</w:t>
         </w:r>
       </w:hyperlink>
-    </w:p>
-    <w:p/>
-    <w:p>
-      <w:r>
-        <w:t>https://www.perplexity.ai/search/i-am-pursuing-mtech-in-ai-ml-f-jfmeI6jdSzS8UctU75hjwg?1=d#1</w:t>
-      </w:r>
     </w:p>
     <w:sectPr>
       <w:pgSz w:w="11906" w:h="16838"/>
@@ -3099,6 +3227,155 @@
     </w:lvl>
   </w:abstractNum>
   <w:abstractNum w:abstractNumId="9" w15:restartNumberingAfterBreak="0">
+    <w:nsid w:val="4B023DF3"/>
+    <w:multiLevelType w:val="multilevel"/>
+    <w:tmpl w:val="B1B4BD58"/>
+    <w:lvl w:ilvl="0">
+      <w:start w:val="1"/>
+      <w:numFmt w:val="bullet"/>
+      <w:lvlText w:val=""/>
+      <w:lvlJc w:val="left"/>
+      <w:pPr>
+        <w:tabs>
+          <w:tab w:val="num" w:pos="720"/>
+        </w:tabs>
+        <w:ind w:left="720" w:hanging="360"/>
+      </w:pPr>
+      <w:rPr>
+        <w:rFonts w:ascii="Symbol" w:hAnsi="Symbol" w:hint="default"/>
+        <w:sz w:val="20"/>
+      </w:rPr>
+    </w:lvl>
+    <w:lvl w:ilvl="1" w:tentative="1">
+      <w:start w:val="1"/>
+      <w:numFmt w:val="bullet"/>
+      <w:lvlText w:val=""/>
+      <w:lvlJc w:val="left"/>
+      <w:pPr>
+        <w:tabs>
+          <w:tab w:val="num" w:pos="1440"/>
+        </w:tabs>
+        <w:ind w:left="1440" w:hanging="360"/>
+      </w:pPr>
+      <w:rPr>
+        <w:rFonts w:ascii="Symbol" w:hAnsi="Symbol" w:hint="default"/>
+        <w:sz w:val="20"/>
+      </w:rPr>
+    </w:lvl>
+    <w:lvl w:ilvl="2" w:tentative="1">
+      <w:start w:val="1"/>
+      <w:numFmt w:val="bullet"/>
+      <w:lvlText w:val=""/>
+      <w:lvlJc w:val="left"/>
+      <w:pPr>
+        <w:tabs>
+          <w:tab w:val="num" w:pos="2160"/>
+        </w:tabs>
+        <w:ind w:left="2160" w:hanging="360"/>
+      </w:pPr>
+      <w:rPr>
+        <w:rFonts w:ascii="Symbol" w:hAnsi="Symbol" w:hint="default"/>
+        <w:sz w:val="20"/>
+      </w:rPr>
+    </w:lvl>
+    <w:lvl w:ilvl="3" w:tentative="1">
+      <w:start w:val="1"/>
+      <w:numFmt w:val="bullet"/>
+      <w:lvlText w:val=""/>
+      <w:lvlJc w:val="left"/>
+      <w:pPr>
+        <w:tabs>
+          <w:tab w:val="num" w:pos="2880"/>
+        </w:tabs>
+        <w:ind w:left="2880" w:hanging="360"/>
+      </w:pPr>
+      <w:rPr>
+        <w:rFonts w:ascii="Symbol" w:hAnsi="Symbol" w:hint="default"/>
+        <w:sz w:val="20"/>
+      </w:rPr>
+    </w:lvl>
+    <w:lvl w:ilvl="4" w:tentative="1">
+      <w:start w:val="1"/>
+      <w:numFmt w:val="bullet"/>
+      <w:lvlText w:val=""/>
+      <w:lvlJc w:val="left"/>
+      <w:pPr>
+        <w:tabs>
+          <w:tab w:val="num" w:pos="3600"/>
+        </w:tabs>
+        <w:ind w:left="3600" w:hanging="360"/>
+      </w:pPr>
+      <w:rPr>
+        <w:rFonts w:ascii="Symbol" w:hAnsi="Symbol" w:hint="default"/>
+        <w:sz w:val="20"/>
+      </w:rPr>
+    </w:lvl>
+    <w:lvl w:ilvl="5" w:tentative="1">
+      <w:start w:val="1"/>
+      <w:numFmt w:val="bullet"/>
+      <w:lvlText w:val=""/>
+      <w:lvlJc w:val="left"/>
+      <w:pPr>
+        <w:tabs>
+          <w:tab w:val="num" w:pos="4320"/>
+        </w:tabs>
+        <w:ind w:left="4320" w:hanging="360"/>
+      </w:pPr>
+      <w:rPr>
+        <w:rFonts w:ascii="Symbol" w:hAnsi="Symbol" w:hint="default"/>
+        <w:sz w:val="20"/>
+      </w:rPr>
+    </w:lvl>
+    <w:lvl w:ilvl="6" w:tentative="1">
+      <w:start w:val="1"/>
+      <w:numFmt w:val="bullet"/>
+      <w:lvlText w:val=""/>
+      <w:lvlJc w:val="left"/>
+      <w:pPr>
+        <w:tabs>
+          <w:tab w:val="num" w:pos="5040"/>
+        </w:tabs>
+        <w:ind w:left="5040" w:hanging="360"/>
+      </w:pPr>
+      <w:rPr>
+        <w:rFonts w:ascii="Symbol" w:hAnsi="Symbol" w:hint="default"/>
+        <w:sz w:val="20"/>
+      </w:rPr>
+    </w:lvl>
+    <w:lvl w:ilvl="7" w:tentative="1">
+      <w:start w:val="1"/>
+      <w:numFmt w:val="bullet"/>
+      <w:lvlText w:val=""/>
+      <w:lvlJc w:val="left"/>
+      <w:pPr>
+        <w:tabs>
+          <w:tab w:val="num" w:pos="5760"/>
+        </w:tabs>
+        <w:ind w:left="5760" w:hanging="360"/>
+      </w:pPr>
+      <w:rPr>
+        <w:rFonts w:ascii="Symbol" w:hAnsi="Symbol" w:hint="default"/>
+        <w:sz w:val="20"/>
+      </w:rPr>
+    </w:lvl>
+    <w:lvl w:ilvl="8" w:tentative="1">
+      <w:start w:val="1"/>
+      <w:numFmt w:val="bullet"/>
+      <w:lvlText w:val=""/>
+      <w:lvlJc w:val="left"/>
+      <w:pPr>
+        <w:tabs>
+          <w:tab w:val="num" w:pos="6480"/>
+        </w:tabs>
+        <w:ind w:left="6480" w:hanging="360"/>
+      </w:pPr>
+      <w:rPr>
+        <w:rFonts w:ascii="Symbol" w:hAnsi="Symbol" w:hint="default"/>
+        <w:sz w:val="20"/>
+      </w:rPr>
+    </w:lvl>
+  </w:abstractNum>
+  <w:abstractNum w:abstractNumId="10" w15:restartNumberingAfterBreak="0">
     <w:nsid w:val="4D48014F"/>
     <w:multiLevelType w:val="multilevel"/>
     <w:tmpl w:val="C3DEB7D6"/>
@@ -3247,7 +3524,7 @@
       </w:rPr>
     </w:lvl>
   </w:abstractNum>
-  <w:abstractNum w:abstractNumId="10" w15:restartNumberingAfterBreak="0">
+  <w:abstractNum w:abstractNumId="11" w15:restartNumberingAfterBreak="0">
     <w:nsid w:val="52401EAC"/>
     <w:multiLevelType w:val="multilevel"/>
     <w:tmpl w:val="C860A402"/>
@@ -3396,7 +3673,7 @@
       </w:rPr>
     </w:lvl>
   </w:abstractNum>
-  <w:abstractNum w:abstractNumId="11" w15:restartNumberingAfterBreak="0">
+  <w:abstractNum w:abstractNumId="12" w15:restartNumberingAfterBreak="0">
     <w:nsid w:val="56D26DC0"/>
     <w:multiLevelType w:val="multilevel"/>
     <w:tmpl w:val="55FC2FDC"/>
@@ -3509,7 +3786,7 @@
       </w:pPr>
     </w:lvl>
   </w:abstractNum>
-  <w:abstractNum w:abstractNumId="12" w15:restartNumberingAfterBreak="0">
+  <w:abstractNum w:abstractNumId="13" w15:restartNumberingAfterBreak="0">
     <w:nsid w:val="62657BDA"/>
     <w:multiLevelType w:val="multilevel"/>
     <w:tmpl w:val="3AEE1EE0"/>
@@ -3658,7 +3935,7 @@
       </w:rPr>
     </w:lvl>
   </w:abstractNum>
-  <w:abstractNum w:abstractNumId="13" w15:restartNumberingAfterBreak="0">
+  <w:abstractNum w:abstractNumId="14" w15:restartNumberingAfterBreak="0">
     <w:nsid w:val="65634665"/>
     <w:multiLevelType w:val="multilevel"/>
     <w:tmpl w:val="C96A726A"/>
@@ -3807,7 +4084,7 @@
       </w:rPr>
     </w:lvl>
   </w:abstractNum>
-  <w:abstractNum w:abstractNumId="14" w15:restartNumberingAfterBreak="0">
+  <w:abstractNum w:abstractNumId="15" w15:restartNumberingAfterBreak="0">
     <w:nsid w:val="697F7A2A"/>
     <w:multiLevelType w:val="multilevel"/>
     <w:tmpl w:val="061A9592"/>
@@ -3956,7 +4233,7 @@
       </w:rPr>
     </w:lvl>
   </w:abstractNum>
-  <w:abstractNum w:abstractNumId="15" w15:restartNumberingAfterBreak="0">
+  <w:abstractNum w:abstractNumId="16" w15:restartNumberingAfterBreak="0">
     <w:nsid w:val="6A1C756B"/>
     <w:multiLevelType w:val="multilevel"/>
     <w:tmpl w:val="9176E5EE"/>
@@ -4069,7 +4346,7 @@
       </w:pPr>
     </w:lvl>
   </w:abstractNum>
-  <w:abstractNum w:abstractNumId="16" w15:restartNumberingAfterBreak="0">
+  <w:abstractNum w:abstractNumId="17" w15:restartNumberingAfterBreak="0">
     <w:nsid w:val="765A2FAB"/>
     <w:multiLevelType w:val="multilevel"/>
     <w:tmpl w:val="FCEA3D24"/>
@@ -4219,7 +4496,7 @@
     </w:lvl>
   </w:abstractNum>
   <w:num w:numId="1" w16cid:durableId="2095780139">
-    <w:abstractNumId w:val="16"/>
+    <w:abstractNumId w:val="17"/>
   </w:num>
   <w:num w:numId="2" w16cid:durableId="458063488">
     <w:abstractNumId w:val="7"/>
@@ -4228,10 +4505,10 @@
     <w:abstractNumId w:val="8"/>
   </w:num>
   <w:num w:numId="4" w16cid:durableId="1087771905">
-    <w:abstractNumId w:val="14"/>
+    <w:abstractNumId w:val="15"/>
   </w:num>
   <w:num w:numId="5" w16cid:durableId="1128861938">
-    <w:abstractNumId w:val="15"/>
+    <w:abstractNumId w:val="16"/>
   </w:num>
   <w:num w:numId="6" w16cid:durableId="170872176">
     <w:abstractNumId w:val="6"/>
@@ -4246,19 +4523,19 @@
     <w:abstractNumId w:val="2"/>
   </w:num>
   <w:num w:numId="10" w16cid:durableId="1949770018">
-    <w:abstractNumId w:val="12"/>
+    <w:abstractNumId w:val="13"/>
   </w:num>
   <w:num w:numId="11" w16cid:durableId="422263880">
-    <w:abstractNumId w:val="9"/>
+    <w:abstractNumId w:val="10"/>
   </w:num>
   <w:num w:numId="12" w16cid:durableId="728461616">
-    <w:abstractNumId w:val="10"/>
+    <w:abstractNumId w:val="11"/>
   </w:num>
   <w:num w:numId="13" w16cid:durableId="894319268">
     <w:abstractNumId w:val="3"/>
   </w:num>
   <w:num w:numId="14" w16cid:durableId="1990359745">
-    <w:abstractNumId w:val="13"/>
+    <w:abstractNumId w:val="14"/>
   </w:num>
   <w:num w:numId="15" w16cid:durableId="228394188">
     <w:abstractNumId w:val="1"/>
@@ -4267,7 +4544,10 @@
     <w:abstractNumId w:val="4"/>
   </w:num>
   <w:num w:numId="17" w16cid:durableId="698093961">
-    <w:abstractNumId w:val="11"/>
+    <w:abstractNumId w:val="12"/>
+  </w:num>
+  <w:num w:numId="18" w16cid:durableId="991257035">
+    <w:abstractNumId w:val="9"/>
   </w:num>
 </w:numbering>
 </file>
@@ -4875,6 +5155,7 @@
   <w:style w:type="character" w:default="1" w:styleId="DefaultParagraphFont">
     <w:name w:val="Default Paragraph Font"/>
     <w:uiPriority w:val="1"/>
+    <w:semiHidden/>
     <w:unhideWhenUsed/>
   </w:style>
   <w:style w:type="table" w:default="1" w:styleId="TableNormal">

</xml_diff>